<commit_message>
PDF AND MINOR DOC CHANGE
</commit_message>
<xml_diff>
--- a/Εργασία1.docx
+++ b/Εργασία1.docx
@@ -491,6 +491,11 @@
             </w:sdt>
           </w:p>
           <w:p>
+            <w:pPr>
+              <w:rPr>
+                <w:lang w:val="en-US"/>
+              </w:rPr>
+            </w:pPr>
             <w:r>
               <w:t>Φοιτητής 4</w:t>
             </w:r>
@@ -507,9 +512,29 @@
           <w:p>
             <w:pPr>
               <w:rPr>
+                <w:lang w:val="en-US"/>
+              </w:rPr>
+            </w:pPr>
+            <w:r>
+              <w:rPr>
+                <w:lang w:val="en-US"/>
+              </w:rPr>
+              <w:t xml:space="preserve">Python code link: </w:t>
+            </w:r>
+            <w:r>
+              <w:rPr>
+                <w:lang w:val="en-US"/>
+              </w:rPr>
+              <w:t>https://github.com/Zoubou/Neural-Network</w:t>
+            </w:r>
+          </w:p>
+          <w:p>
+            <w:pPr>
+              <w:rPr>
                 <w:noProof/>
                 <w:sz w:val="10"/>
                 <w:szCs w:val="10"/>
+                <w:lang w:val="en-US"/>
               </w:rPr>
             </w:pPr>
           </w:p>
@@ -519,6 +544,9 @@
     <w:p>
       <w:pPr>
         <w:spacing w:after="200"/>
+        <w:rPr>
+          <w:lang w:val="en-US"/>
+        </w:rPr>
       </w:pPr>
       <w:r>
         <w:rPr>
@@ -1051,7 +1079,7 @@
       </w:r>
       <w:r>
         <w:rPr>
-          <w:lang w:bidi="el-GR"/>
+          <w:lang w:val="en-US" w:bidi="el-GR"/>
         </w:rPr>
         <w:br w:type="page"/>
       </w:r>
@@ -1797,7 +1825,6 @@
         <w:rPr>
           <w:lang w:bidi="el-GR"/>
         </w:rPr>
-        <w:lastRenderedPageBreak/>
         <w:t xml:space="preserve">Α2. </w:t>
       </w:r>
       <w:r>
@@ -34550,7 +34577,6 @@
     <w:rsidRoot w:val="009E38D7"/>
     <w:rsid w:val="00087AA1"/>
     <w:rsid w:val="00183AA9"/>
-    <w:rsid w:val="00303960"/>
     <w:rsid w:val="004253CF"/>
     <w:rsid w:val="00455DD1"/>
     <w:rsid w:val="00472346"/>
@@ -34559,6 +34585,7 @@
     <w:rsid w:val="006F17B5"/>
     <w:rsid w:val="009E38D7"/>
     <w:rsid w:val="00B475F0"/>
+    <w:rsid w:val="00BF2507"/>
     <w:rsid w:val="00ED2477"/>
   </w:rsids>
   <m:mathPr>

</xml_diff>